<commit_message>
Ajout des fichiers de demo
</commit_message>
<xml_diff>
--- a/En cours/A exporter/[2020-03-13] - Groupe 02 - Rendu 05 - Complément au planning du projet.docx
+++ b/En cours/A exporter/[2020-03-13] - Groupe 02 - Rendu 05 - Complément au planning du projet.docx
@@ -306,6 +306,7 @@
     </w:sdt>
     <w:p>
       <w:pPr>
+        <w:jc w:val="both"/>
         <w:rPr>
           <w:rFonts w:ascii="Trebuchet MS" w:hAnsi="Trebuchet MS"/>
           <w:color w:val="0070C0"/>
@@ -321,7 +322,7 @@
           <w:szCs w:val="32"/>
         </w:rPr>
         <w:lastRenderedPageBreak/>
-        <w:t>Complément</w:t>
+        <w:t xml:space="preserve">1. </w:t>
       </w:r>
       <w:r>
         <w:rPr>
@@ -330,7 +331,7 @@
           <w:sz w:val="32"/>
           <w:szCs w:val="32"/>
         </w:rPr>
-        <w:t xml:space="preserve"> au diagramme Gantt</w:t>
+        <w:t>Complément</w:t>
       </w:r>
       <w:r>
         <w:rPr>
@@ -339,7 +340,7 @@
           <w:sz w:val="32"/>
           <w:szCs w:val="32"/>
         </w:rPr>
-        <w:t xml:space="preserve"> </w:t>
+        <w:t xml:space="preserve"> au diagramme Gantt</w:t>
       </w:r>
       <w:r>
         <w:rPr>
@@ -348,7 +349,7 @@
           <w:sz w:val="32"/>
           <w:szCs w:val="32"/>
         </w:rPr>
-        <w:t>du</w:t>
+        <w:t xml:space="preserve"> </w:t>
       </w:r>
       <w:r>
         <w:rPr>
@@ -357,159 +358,159 @@
           <w:sz w:val="32"/>
           <w:szCs w:val="32"/>
         </w:rPr>
-        <w:t xml:space="preserve"> suivi de projet</w:t>
-      </w:r>
-    </w:p>
-    <w:p>
-      <w:pPr>
-        <w:jc w:val="both"/>
-        <w:rPr>
-          <w:rFonts w:ascii="Trebuchet MS" w:hAnsi="Trebuchet MS"/>
-          <w:sz w:val="24"/>
-          <w:szCs w:val="24"/>
-        </w:rPr>
-      </w:pPr>
-      <w:r>
-        <w:rPr>
-          <w:rFonts w:ascii="Trebuchet MS" w:hAnsi="Trebuchet MS"/>
-          <w:sz w:val="24"/>
-          <w:szCs w:val="24"/>
-        </w:rPr>
-        <w:t xml:space="preserve">L’objectif de ce document est de tenir l’état des lieux des modifications apportées sur le projet par rapport aux prévisions. </w:t>
-      </w:r>
-    </w:p>
-    <w:p>
-      <w:pPr>
-        <w:jc w:val="both"/>
-        <w:rPr>
-          <w:rFonts w:ascii="Trebuchet MS" w:hAnsi="Trebuchet MS"/>
-          <w:sz w:val="24"/>
-          <w:szCs w:val="24"/>
-        </w:rPr>
-      </w:pPr>
-      <w:r>
-        <w:rPr>
-          <w:rFonts w:ascii="Trebuchet MS" w:hAnsi="Trebuchet MS"/>
-          <w:sz w:val="24"/>
-          <w:szCs w:val="24"/>
-        </w:rPr>
-        <w:t>Il sera un complément au document « </w:t>
-      </w:r>
-      <w:r>
-        <w:rPr>
-          <w:rFonts w:ascii="Trebuchet MS" w:hAnsi="Trebuchet MS"/>
-          <w:sz w:val="24"/>
-          <w:szCs w:val="24"/>
-        </w:rPr>
-        <w:t>[2020-0</w:t>
-      </w:r>
-      <w:r>
-        <w:rPr>
-          <w:rFonts w:ascii="Trebuchet MS" w:hAnsi="Trebuchet MS"/>
-          <w:sz w:val="24"/>
-          <w:szCs w:val="24"/>
-        </w:rPr>
-        <w:t>3</w:t>
-      </w:r>
-      <w:r>
-        <w:rPr>
-          <w:rFonts w:ascii="Trebuchet MS" w:hAnsi="Trebuchet MS"/>
-          <w:sz w:val="24"/>
-          <w:szCs w:val="24"/>
-        </w:rPr>
-        <w:t>-</w:t>
-      </w:r>
-      <w:r>
-        <w:rPr>
-          <w:rFonts w:ascii="Trebuchet MS" w:hAnsi="Trebuchet MS"/>
-          <w:sz w:val="24"/>
-          <w:szCs w:val="24"/>
-        </w:rPr>
-        <w:t>13</w:t>
-      </w:r>
-      <w:r>
-        <w:rPr>
-          <w:rFonts w:ascii="Trebuchet MS" w:hAnsi="Trebuchet MS"/>
-          <w:sz w:val="24"/>
-          <w:szCs w:val="24"/>
-        </w:rPr>
-        <w:t>] - Groupe 02 - Rendu 0</w:t>
-      </w:r>
-      <w:r>
-        <w:rPr>
-          <w:rFonts w:ascii="Trebuchet MS" w:hAnsi="Trebuchet MS"/>
-          <w:sz w:val="24"/>
-          <w:szCs w:val="24"/>
-        </w:rPr>
-        <w:t>5</w:t>
-      </w:r>
-      <w:r>
-        <w:rPr>
-          <w:rFonts w:ascii="Trebuchet MS" w:hAnsi="Trebuchet MS"/>
-          <w:sz w:val="24"/>
-          <w:szCs w:val="24"/>
-        </w:rPr>
-        <w:t xml:space="preserve"> - D2.</w:t>
-      </w:r>
-      <w:r>
-        <w:rPr>
-          <w:rFonts w:ascii="Trebuchet MS" w:hAnsi="Trebuchet MS"/>
-          <w:sz w:val="24"/>
-          <w:szCs w:val="24"/>
-        </w:rPr>
-        <w:t>5</w:t>
-      </w:r>
-      <w:r>
-        <w:rPr>
-          <w:rFonts w:ascii="Trebuchet MS" w:hAnsi="Trebuchet MS"/>
-          <w:sz w:val="24"/>
-          <w:szCs w:val="24"/>
-        </w:rPr>
-        <w:t xml:space="preserve"> - Planning du projet</w:t>
-      </w:r>
-      <w:r>
-        <w:rPr>
-          <w:rFonts w:ascii="Trebuchet MS" w:hAnsi="Trebuchet MS"/>
-          <w:sz w:val="24"/>
-          <w:szCs w:val="24"/>
-        </w:rPr>
-        <w:t>.pdf »</w:t>
-      </w:r>
-    </w:p>
-    <w:p>
-      <w:pPr>
-        <w:jc w:val="both"/>
-        <w:rPr>
-          <w:rFonts w:ascii="Trebuchet MS" w:hAnsi="Trebuchet MS"/>
-          <w:sz w:val="24"/>
-          <w:szCs w:val="24"/>
-        </w:rPr>
-      </w:pPr>
-    </w:p>
-    <w:p>
-      <w:pPr>
+        <w:t>du</w:t>
+      </w:r>
+      <w:r>
         <w:rPr>
           <w:rFonts w:ascii="Trebuchet MS" w:hAnsi="Trebuchet MS"/>
           <w:color w:val="0070C0"/>
           <w:sz w:val="32"/>
           <w:szCs w:val="32"/>
         </w:rPr>
-      </w:pPr>
-      <w:r>
+        <w:t xml:space="preserve"> suivi de projet</w:t>
+      </w:r>
+    </w:p>
+    <w:p>
+      <w:pPr>
+        <w:jc w:val="both"/>
+        <w:rPr>
+          <w:rFonts w:ascii="Trebuchet MS" w:hAnsi="Trebuchet MS"/>
+          <w:sz w:val="24"/>
+          <w:szCs w:val="24"/>
+        </w:rPr>
+      </w:pPr>
+      <w:r>
+        <w:rPr>
+          <w:rFonts w:ascii="Trebuchet MS" w:hAnsi="Trebuchet MS"/>
+          <w:sz w:val="24"/>
+          <w:szCs w:val="24"/>
+        </w:rPr>
+        <w:t>L’objectif de ce document est de tenir l’état des lieux des modifications apportées sur le projet par rapport aux prévisions. Il sera un complément au document « </w:t>
+      </w:r>
+      <w:r>
+        <w:rPr>
+          <w:rFonts w:ascii="Trebuchet MS" w:hAnsi="Trebuchet MS"/>
+          <w:sz w:val="24"/>
+          <w:szCs w:val="24"/>
+        </w:rPr>
+        <w:t>[2020-0</w:t>
+      </w:r>
+      <w:r>
+        <w:rPr>
+          <w:rFonts w:ascii="Trebuchet MS" w:hAnsi="Trebuchet MS"/>
+          <w:sz w:val="24"/>
+          <w:szCs w:val="24"/>
+        </w:rPr>
+        <w:t>3</w:t>
+      </w:r>
+      <w:r>
+        <w:rPr>
+          <w:rFonts w:ascii="Trebuchet MS" w:hAnsi="Trebuchet MS"/>
+          <w:sz w:val="24"/>
+          <w:szCs w:val="24"/>
+        </w:rPr>
+        <w:t>-</w:t>
+      </w:r>
+      <w:r>
+        <w:rPr>
+          <w:rFonts w:ascii="Trebuchet MS" w:hAnsi="Trebuchet MS"/>
+          <w:sz w:val="24"/>
+          <w:szCs w:val="24"/>
+        </w:rPr>
+        <w:t>13</w:t>
+      </w:r>
+      <w:r>
+        <w:rPr>
+          <w:rFonts w:ascii="Trebuchet MS" w:hAnsi="Trebuchet MS"/>
+          <w:sz w:val="24"/>
+          <w:szCs w:val="24"/>
+        </w:rPr>
+        <w:t>] - Groupe 02 - Rendu 0</w:t>
+      </w:r>
+      <w:bookmarkStart w:id="0" w:name="_GoBack"/>
+      <w:bookmarkEnd w:id="0"/>
+      <w:r>
+        <w:rPr>
+          <w:rFonts w:ascii="Trebuchet MS" w:hAnsi="Trebuchet MS"/>
+          <w:sz w:val="24"/>
+          <w:szCs w:val="24"/>
+        </w:rPr>
+        <w:t>5</w:t>
+      </w:r>
+      <w:r>
+        <w:rPr>
+          <w:rFonts w:ascii="Trebuchet MS" w:hAnsi="Trebuchet MS"/>
+          <w:sz w:val="24"/>
+          <w:szCs w:val="24"/>
+        </w:rPr>
+        <w:t xml:space="preserve"> - D2.</w:t>
+      </w:r>
+      <w:r>
+        <w:rPr>
+          <w:rFonts w:ascii="Trebuchet MS" w:hAnsi="Trebuchet MS"/>
+          <w:sz w:val="24"/>
+          <w:szCs w:val="24"/>
+        </w:rPr>
+        <w:t>5</w:t>
+      </w:r>
+      <w:r>
+        <w:rPr>
+          <w:rFonts w:ascii="Trebuchet MS" w:hAnsi="Trebuchet MS"/>
+          <w:sz w:val="24"/>
+          <w:szCs w:val="24"/>
+        </w:rPr>
+        <w:t xml:space="preserve"> - Planning du projet</w:t>
+      </w:r>
+      <w:r>
+        <w:rPr>
+          <w:rFonts w:ascii="Trebuchet MS" w:hAnsi="Trebuchet MS"/>
+          <w:sz w:val="24"/>
+          <w:szCs w:val="24"/>
+        </w:rPr>
+        <w:t>.pdf »</w:t>
+      </w:r>
+      <w:r>
+        <w:rPr>
+          <w:rFonts w:ascii="Trebuchet MS" w:hAnsi="Trebuchet MS"/>
+          <w:sz w:val="24"/>
+          <w:szCs w:val="24"/>
+        </w:rPr>
+        <w:t>.</w:t>
+      </w:r>
+    </w:p>
+    <w:p>
+      <w:pPr>
+        <w:jc w:val="both"/>
         <w:rPr>
           <w:rFonts w:ascii="Trebuchet MS" w:hAnsi="Trebuchet MS"/>
           <w:color w:val="0070C0"/>
           <w:sz w:val="32"/>
           <w:szCs w:val="32"/>
         </w:rPr>
+      </w:pPr>
+      <w:r>
+        <w:rPr>
+          <w:rFonts w:ascii="Trebuchet MS" w:hAnsi="Trebuchet MS"/>
+          <w:color w:val="0070C0"/>
+          <w:sz w:val="32"/>
+          <w:szCs w:val="32"/>
+        </w:rPr>
+        <w:t xml:space="preserve">2. </w:t>
+      </w:r>
+      <w:r>
+        <w:rPr>
+          <w:rFonts w:ascii="Trebuchet MS" w:hAnsi="Trebuchet MS"/>
+          <w:color w:val="0070C0"/>
+          <w:sz w:val="32"/>
+          <w:szCs w:val="32"/>
+        </w:rPr>
         <w:t>Progrès effectués depuis la séance du 28/02/2020</w:t>
       </w:r>
-      <w:bookmarkStart w:id="0" w:name="_GoBack"/>
-      <w:bookmarkEnd w:id="0"/>
     </w:p>
     <w:p>
       <w:pPr>
         <w:pStyle w:val="Titre2"/>
+        <w:jc w:val="both"/>
         <w:rPr>
           <w:rFonts w:ascii="Trebuchet MS" w:hAnsi="Trebuchet MS"/>
           <w:color w:val="4472C4" w:themeColor="accent1"/>
@@ -534,6 +535,7 @@
           <w:ilvl w:val="0"/>
           <w:numId w:val="2"/>
         </w:numPr>
+        <w:jc w:val="both"/>
         <w:rPr>
           <w:rFonts w:ascii="Trebuchet MS" w:hAnsi="Trebuchet MS"/>
         </w:rPr>
@@ -543,11 +545,18 @@
           <w:rFonts w:ascii="Trebuchet MS" w:hAnsi="Trebuchet MS"/>
         </w:rPr>
         <w:t>Réorganisation du code afin de respecter les règles de la modularité</w:t>
+      </w:r>
+      <w:r>
+        <w:rPr>
+          <w:rFonts w:ascii="Trebuchet MS" w:hAnsi="Trebuchet MS"/>
+        </w:rPr>
+        <w:t>.</w:t>
       </w:r>
     </w:p>
     <w:p>
       <w:pPr>
         <w:pStyle w:val="Titre2"/>
+        <w:jc w:val="both"/>
         <w:rPr>
           <w:rFonts w:ascii="Trebuchet MS" w:hAnsi="Trebuchet MS"/>
           <w:color w:val="4472C4" w:themeColor="accent1"/>
@@ -572,6 +581,7 @@
           <w:ilvl w:val="0"/>
           <w:numId w:val="3"/>
         </w:numPr>
+        <w:jc w:val="both"/>
         <w:rPr>
           <w:rFonts w:ascii="Trebuchet MS" w:hAnsi="Trebuchet MS"/>
         </w:rPr>
@@ -583,6 +593,7 @@
         <w:t xml:space="preserve">Portage du code source du Bot récupéré depuis GitHub à l’adresse de </w:t>
       </w:r>
       <w:hyperlink r:id="rId6" w:history="1">
+        <w:proofErr w:type="spellStart"/>
         <w:r>
           <w:rPr>
             <w:rStyle w:val="Lienhypertexte"/>
@@ -590,6 +601,7 @@
           </w:rPr>
           <w:t>botPrivateWiki_Java</w:t>
         </w:r>
+        <w:proofErr w:type="spellEnd"/>
       </w:hyperlink>
       <w:r>
         <w:rPr>
@@ -611,27 +623,16 @@
           <w:ilvl w:val="0"/>
           <w:numId w:val="3"/>
         </w:numPr>
-        <w:rPr>
-          <w:rFonts w:ascii="Trebuchet MS" w:hAnsi="Trebuchet MS"/>
-        </w:rPr>
-      </w:pPr>
-      <w:r>
-        <w:rPr>
-          <w:rFonts w:ascii="Trebuchet MS" w:hAnsi="Trebuchet MS"/>
-        </w:rPr>
-        <w:t xml:space="preserve">Ajout de la page web </w:t>
-      </w:r>
-      <w:r>
-        <w:rPr>
-          <w:rFonts w:ascii="Trebuchet MS" w:hAnsi="Trebuchet MS"/>
-        </w:rPr>
-        <w:t>dédiée</w:t>
-      </w:r>
-      <w:r>
-        <w:rPr>
-          <w:rFonts w:ascii="Trebuchet MS" w:hAnsi="Trebuchet MS"/>
-        </w:rPr>
-        <w:t xml:space="preserve"> au Bot Wikidata : </w:t>
+        <w:jc w:val="both"/>
+        <w:rPr>
+          <w:rFonts w:ascii="Trebuchet MS" w:hAnsi="Trebuchet MS"/>
+        </w:rPr>
+      </w:pPr>
+      <w:r>
+        <w:rPr>
+          <w:rFonts w:ascii="Trebuchet MS" w:hAnsi="Trebuchet MS"/>
+        </w:rPr>
+        <w:t xml:space="preserve">Ajout de la page web dédiée au Bot Wikidata : </w:t>
       </w:r>
     </w:p>
     <w:p>
@@ -641,6 +642,7 @@
           <w:ilvl w:val="1"/>
           <w:numId w:val="3"/>
         </w:numPr>
+        <w:jc w:val="both"/>
         <w:rPr>
           <w:rFonts w:ascii="Trebuchet MS" w:hAnsi="Trebuchet MS"/>
         </w:rPr>
@@ -659,6 +661,7 @@
           <w:ilvl w:val="2"/>
           <w:numId w:val="3"/>
         </w:numPr>
+        <w:jc w:val="both"/>
         <w:rPr>
           <w:rFonts w:ascii="Trebuchet MS" w:hAnsi="Trebuchet MS"/>
         </w:rPr>
@@ -683,6 +686,7 @@
           <w:ilvl w:val="2"/>
           <w:numId w:val="3"/>
         </w:numPr>
+        <w:jc w:val="both"/>
         <w:rPr>
           <w:rFonts w:ascii="Trebuchet MS" w:hAnsi="Trebuchet MS"/>
         </w:rPr>
@@ -707,6 +711,7 @@
           <w:ilvl w:val="2"/>
           <w:numId w:val="3"/>
         </w:numPr>
+        <w:jc w:val="both"/>
         <w:rPr>
           <w:rFonts w:ascii="Trebuchet MS" w:hAnsi="Trebuchet MS"/>
         </w:rPr>
@@ -725,6 +730,7 @@
           <w:ilvl w:val="3"/>
           <w:numId w:val="3"/>
         </w:numPr>
+        <w:jc w:val="both"/>
         <w:rPr>
           <w:rFonts w:ascii="Trebuchet MS" w:hAnsi="Trebuchet MS"/>
         </w:rPr>
@@ -755,21 +761,16 @@
           <w:ilvl w:val="4"/>
           <w:numId w:val="3"/>
         </w:numPr>
-        <w:rPr>
-          <w:rFonts w:ascii="Trebuchet MS" w:hAnsi="Trebuchet MS"/>
-        </w:rPr>
-      </w:pPr>
-      <w:r>
-        <w:rPr>
-          <w:rFonts w:ascii="Trebuchet MS" w:hAnsi="Trebuchet MS"/>
-        </w:rPr>
-        <w:t>Ex</w:t>
-      </w:r>
-      <w:r>
-        <w:rPr>
-          <w:rFonts w:ascii="Trebuchet MS" w:hAnsi="Trebuchet MS"/>
-        </w:rPr>
-        <w:t xml:space="preserve"> : Q51 -&gt; Saint-Étienne</w:t>
+        <w:jc w:val="both"/>
+        <w:rPr>
+          <w:rFonts w:ascii="Trebuchet MS" w:hAnsi="Trebuchet MS"/>
+        </w:rPr>
+      </w:pPr>
+      <w:r>
+        <w:rPr>
+          <w:rFonts w:ascii="Trebuchet MS" w:hAnsi="Trebuchet MS"/>
+        </w:rPr>
+        <w:t>Ex : Q51 -&gt; Saint-Étienne</w:t>
       </w:r>
       <w:r>
         <w:rPr>
@@ -785,6 +786,7 @@
           <w:ilvl w:val="3"/>
           <w:numId w:val="3"/>
         </w:numPr>
+        <w:jc w:val="both"/>
         <w:rPr>
           <w:rFonts w:ascii="Trebuchet MS" w:hAnsi="Trebuchet MS"/>
         </w:rPr>
@@ -803,21 +805,16 @@
           <w:ilvl w:val="4"/>
           <w:numId w:val="3"/>
         </w:numPr>
-        <w:rPr>
-          <w:rFonts w:ascii="Trebuchet MS" w:hAnsi="Trebuchet MS"/>
-        </w:rPr>
-      </w:pPr>
-      <w:r>
-        <w:rPr>
-          <w:rFonts w:ascii="Trebuchet MS" w:hAnsi="Trebuchet MS"/>
-        </w:rPr>
-        <w:t>Ex</w:t>
-      </w:r>
-      <w:r>
-        <w:rPr>
-          <w:rFonts w:ascii="Trebuchet MS" w:hAnsi="Trebuchet MS"/>
-        </w:rPr>
-        <w:t xml:space="preserve"> : Super Banane -&gt; Q274</w:t>
+        <w:jc w:val="both"/>
+        <w:rPr>
+          <w:rFonts w:ascii="Trebuchet MS" w:hAnsi="Trebuchet MS"/>
+        </w:rPr>
+      </w:pPr>
+      <w:r>
+        <w:rPr>
+          <w:rFonts w:ascii="Trebuchet MS" w:hAnsi="Trebuchet MS"/>
+        </w:rPr>
+        <w:t>Ex : Super Banane -&gt; Q274</w:t>
       </w:r>
       <w:r>
         <w:rPr>
@@ -829,6 +826,7 @@
     <w:p>
       <w:pPr>
         <w:pStyle w:val="Titre2"/>
+        <w:jc w:val="both"/>
         <w:rPr>
           <w:rFonts w:ascii="Trebuchet MS" w:hAnsi="Trebuchet MS"/>
           <w:color w:val="4472C4" w:themeColor="accent1"/>
@@ -843,8 +841,19 @@
           <w:sz w:val="24"/>
           <w:szCs w:val="24"/>
         </w:rPr>
-        <w:t>Formulaire QAnswer</w:t>
-      </w:r>
+        <w:t xml:space="preserve">Formulaire </w:t>
+      </w:r>
+      <w:proofErr w:type="spellStart"/>
+      <w:r>
+        <w:rPr>
+          <w:rFonts w:ascii="Trebuchet MS" w:hAnsi="Trebuchet MS"/>
+          <w:color w:val="4472C4" w:themeColor="accent1"/>
+          <w:sz w:val="24"/>
+          <w:szCs w:val="24"/>
+        </w:rPr>
+        <w:t>QAnswer</w:t>
+      </w:r>
+      <w:proofErr w:type="spellEnd"/>
     </w:p>
     <w:p>
       <w:pPr>
@@ -853,6 +862,7 @@
           <w:ilvl w:val="0"/>
           <w:numId w:val="4"/>
         </w:numPr>
+        <w:jc w:val="both"/>
         <w:rPr>
           <w:rFonts w:ascii="Trebuchet MS" w:hAnsi="Trebuchet MS"/>
         </w:rPr>
@@ -873,6 +883,7 @@
     <w:p>
       <w:pPr>
         <w:pStyle w:val="Titre2"/>
+        <w:jc w:val="both"/>
         <w:rPr>
           <w:rFonts w:ascii="Trebuchet MS" w:hAnsi="Trebuchet MS"/>
           <w:color w:val="4472C4" w:themeColor="accent1"/>
@@ -880,6 +891,7 @@
           <w:szCs w:val="24"/>
         </w:rPr>
       </w:pPr>
+      <w:proofErr w:type="spellStart"/>
       <w:r>
         <w:rPr>
           <w:rFonts w:ascii="Trebuchet MS" w:hAnsi="Trebuchet MS"/>
@@ -887,7 +899,17 @@
           <w:sz w:val="24"/>
           <w:szCs w:val="24"/>
         </w:rPr>
-        <w:t>Parser CSV</w:t>
+        <w:t>Parser</w:t>
+      </w:r>
+      <w:proofErr w:type="spellEnd"/>
+      <w:r>
+        <w:rPr>
+          <w:rFonts w:ascii="Trebuchet MS" w:hAnsi="Trebuchet MS"/>
+          <w:color w:val="4472C4" w:themeColor="accent1"/>
+          <w:sz w:val="24"/>
+          <w:szCs w:val="24"/>
+        </w:rPr>
+        <w:t xml:space="preserve"> CSV</w:t>
       </w:r>
     </w:p>
     <w:p>
@@ -897,6 +919,7 @@
           <w:ilvl w:val="0"/>
           <w:numId w:val="5"/>
         </w:numPr>
+        <w:jc w:val="both"/>
         <w:rPr>
           <w:rFonts w:ascii="Trebuchet MS" w:hAnsi="Trebuchet MS"/>
         </w:rPr>
@@ -921,6 +944,7 @@
           <w:ilvl w:val="0"/>
           <w:numId w:val="5"/>
         </w:numPr>
+        <w:jc w:val="both"/>
         <w:rPr>
           <w:rFonts w:ascii="Trebuchet MS" w:hAnsi="Trebuchet MS"/>
         </w:rPr>
@@ -941,6 +965,7 @@
     <w:p>
       <w:pPr>
         <w:pStyle w:val="Titre2"/>
+        <w:jc w:val="both"/>
         <w:rPr>
           <w:rFonts w:ascii="Trebuchet MS" w:hAnsi="Trebuchet MS"/>
           <w:color w:val="4472C4" w:themeColor="accent1"/>
@@ -965,6 +990,7 @@
           <w:ilvl w:val="0"/>
           <w:numId w:val="6"/>
         </w:numPr>
+        <w:jc w:val="both"/>
         <w:rPr>
           <w:rFonts w:ascii="Trebuchet MS" w:hAnsi="Trebuchet MS"/>
         </w:rPr>
@@ -989,26 +1015,23 @@
           <w:ilvl w:val="0"/>
           <w:numId w:val="6"/>
         </w:numPr>
-        <w:rPr>
-          <w:rFonts w:ascii="Trebuchet MS" w:hAnsi="Trebuchet MS"/>
-        </w:rPr>
-      </w:pPr>
-      <w:r>
-        <w:rPr>
-          <w:rFonts w:ascii="Trebuchet MS" w:hAnsi="Trebuchet MS"/>
-        </w:rPr>
-        <w:t>1er Powerpoints conçus</w:t>
-      </w:r>
-    </w:p>
-    <w:p>
-      <w:pPr>
         <w:jc w:val="both"/>
         <w:rPr>
           <w:rFonts w:ascii="Trebuchet MS" w:hAnsi="Trebuchet MS"/>
-          <w:sz w:val="24"/>
-          <w:szCs w:val="24"/>
-        </w:rPr>
-      </w:pPr>
+        </w:rPr>
+      </w:pPr>
+      <w:r>
+        <w:rPr>
+          <w:rFonts w:ascii="Trebuchet MS" w:hAnsi="Trebuchet MS"/>
+        </w:rPr>
+        <w:t>1er Powerpoint conçu</w:t>
+      </w:r>
+      <w:r>
+        <w:rPr>
+          <w:rFonts w:ascii="Trebuchet MS" w:hAnsi="Trebuchet MS"/>
+        </w:rPr>
+        <w:t>.</w:t>
+      </w:r>
     </w:p>
     <w:sectPr>
       <w:pgSz w:w="11906" w:h="16838"/>
@@ -1920,7 +1943,7 @@
       </w:pPr>
     </w:pPrDefault>
   </w:docDefaults>
-  <w:latentStyles w:defLockedState="0" w:defUIPriority="99" w:defSemiHidden="0" w:defUnhideWhenUsed="0" w:defQFormat="0" w:count="376">
+  <w:latentStyles w:defLockedState="0" w:defUIPriority="99" w:defSemiHidden="0" w:defUnhideWhenUsed="0" w:defQFormat="0" w:count="377">
     <w:lsdException w:name="Normal" w:uiPriority="0" w:qFormat="1"/>
     <w:lsdException w:name="heading 1" w:uiPriority="9" w:qFormat="1"/>
     <w:lsdException w:name="heading 2" w:semiHidden="1" w:uiPriority="9" w:unhideWhenUsed="1" w:qFormat="1"/>
@@ -2026,7 +2049,6 @@
     <w:lsdException w:name="HTML Sample" w:semiHidden="1" w:unhideWhenUsed="1"/>
     <w:lsdException w:name="HTML Typewriter" w:semiHidden="1" w:unhideWhenUsed="1"/>
     <w:lsdException w:name="HTML Variable" w:semiHidden="1" w:unhideWhenUsed="1"/>
-    <w:lsdException w:name="Normal Table" w:semiHidden="1" w:unhideWhenUsed="1"/>
     <w:lsdException w:name="annotation subject" w:semiHidden="1" w:unhideWhenUsed="1"/>
     <w:lsdException w:name="No List" w:semiHidden="1" w:unhideWhenUsed="1"/>
     <w:lsdException w:name="Outline List 1" w:semiHidden="1" w:unhideWhenUsed="1"/>
@@ -2073,10 +2095,8 @@
     <w:lsdException w:name="Table Subtle 2" w:semiHidden="1" w:unhideWhenUsed="1"/>
     <w:lsdException w:name="Table Web 1" w:semiHidden="1" w:unhideWhenUsed="1"/>
     <w:lsdException w:name="Table Web 2" w:semiHidden="1" w:unhideWhenUsed="1"/>
-    <w:lsdException w:name="Table Web 3" w:semiHidden="1" w:unhideWhenUsed="1"/>
     <w:lsdException w:name="Balloon Text" w:semiHidden="1" w:unhideWhenUsed="1"/>
     <w:lsdException w:name="Table Grid" w:uiPriority="39"/>
-    <w:lsdException w:name="Table Theme" w:semiHidden="1" w:unhideWhenUsed="1"/>
     <w:lsdException w:name="Placeholder Text" w:semiHidden="1"/>
     <w:lsdException w:name="No Spacing" w:uiPriority="1" w:qFormat="1"/>
     <w:lsdException w:name="Light Shading" w:uiPriority="60"/>
@@ -2297,6 +2317,7 @@
     <w:lsdException w:name="Hashtag" w:semiHidden="1" w:unhideWhenUsed="1"/>
     <w:lsdException w:name="Unresolved Mention" w:semiHidden="1" w:unhideWhenUsed="1"/>
     <w:lsdException w:name="Smart Link" w:semiHidden="1" w:unhideWhenUsed="1"/>
+    <w:lsdException w:name="Smart Link Error" w:semiHidden="1" w:unhideWhenUsed="1"/>
   </w:latentStyles>
   <w:style w:type="paragraph" w:default="1" w:styleId="Normal">
     <w:name w:val="Normal"/>
@@ -2616,14 +2637,14 @@
     <w:charset w:val="00"/>
     <w:family w:val="roman"/>
     <w:pitch w:val="variable"/>
-    <w:sig w:usb0="E0002AFF" w:usb1="C0007843" w:usb2="00000009" w:usb3="00000000" w:csb0="000001FF" w:csb1="00000000"/>
+    <w:sig w:usb0="E0002EFF" w:usb1="C000785B" w:usb2="00000009" w:usb3="00000000" w:csb0="000001FF" w:csb1="00000000"/>
   </w:font>
   <w:font w:name="Courier New">
     <w:panose1 w:val="02070309020205020404"/>
     <w:charset w:val="00"/>
     <w:family w:val="modern"/>
     <w:pitch w:val="fixed"/>
-    <w:sig w:usb0="E0002AFF" w:usb1="C0007843" w:usb2="00000009" w:usb3="00000000" w:csb0="000001FF" w:csb1="00000000"/>
+    <w:sig w:usb0="E0002EFF" w:usb1="C0007843" w:usb2="00000009" w:usb3="00000000" w:csb0="000001FF" w:csb1="00000000"/>
   </w:font>
   <w:font w:name="Wingdings">
     <w:panose1 w:val="05000000000000000000"/>
@@ -2637,21 +2658,21 @@
     <w:charset w:val="00"/>
     <w:family w:val="swiss"/>
     <w:pitch w:val="variable"/>
-    <w:sig w:usb0="E00002FF" w:usb1="4000ACFF" w:usb2="00000001" w:usb3="00000000" w:csb0="0000019F" w:csb1="00000000"/>
+    <w:sig w:usb0="E4002EFF" w:usb1="C000247B" w:usb2="00000009" w:usb3="00000000" w:csb0="000001FF" w:csb1="00000000"/>
   </w:font>
   <w:font w:name="Trebuchet MS">
     <w:panose1 w:val="020B0603020202020204"/>
     <w:charset w:val="00"/>
     <w:family w:val="swiss"/>
     <w:pitch w:val="variable"/>
-    <w:sig w:usb0="00000287" w:usb1="00000000" w:usb2="00000000" w:usb3="00000000" w:csb0="0000009F" w:csb1="00000000"/>
+    <w:sig w:usb0="00000687" w:usb1="00000000" w:usb2="00000000" w:usb3="00000000" w:csb0="0000009F" w:csb1="00000000"/>
   </w:font>
   <w:font w:name="Calibri Light">
     <w:panose1 w:val="020F0302020204030204"/>
     <w:charset w:val="00"/>
     <w:family w:val="swiss"/>
     <w:pitch w:val="variable"/>
-    <w:sig w:usb0="A00002EF" w:usb1="4000207B" w:usb2="00000000" w:usb3="00000000" w:csb0="0000009F" w:csb1="00000000"/>
+    <w:sig w:usb0="E4002EFF" w:usb1="C000247B" w:usb2="00000009" w:usb3="00000000" w:csb0="000001FF" w:csb1="00000000"/>
   </w:font>
 </w:fonts>
 </file>
@@ -2675,6 +2696,7 @@
     <w:rsidRoot w:val="002F4CB6"/>
     <w:rsid w:val="002F4CB6"/>
     <w:rsid w:val="00417CF4"/>
+    <w:rsid w:val="00512B86"/>
     <w:rsid w:val="00580139"/>
     <w:rsid w:val="00627ED5"/>
     <w:rsid w:val="006D1F04"/>
@@ -2720,7 +2742,7 @@
       </w:pPr>
     </w:pPrDefault>
   </w:docDefaults>
-  <w:latentStyles w:defLockedState="0" w:defUIPriority="99" w:defSemiHidden="0" w:defUnhideWhenUsed="0" w:defQFormat="0" w:count="376">
+  <w:latentStyles w:defLockedState="0" w:defUIPriority="99" w:defSemiHidden="0" w:defUnhideWhenUsed="0" w:defQFormat="0" w:count="377">
     <w:lsdException w:name="Normal" w:uiPriority="0" w:qFormat="1"/>
     <w:lsdException w:name="heading 1" w:uiPriority="9" w:qFormat="1"/>
     <w:lsdException w:name="heading 2" w:semiHidden="1" w:uiPriority="9" w:unhideWhenUsed="1" w:qFormat="1"/>
@@ -2826,7 +2848,6 @@
     <w:lsdException w:name="HTML Sample" w:semiHidden="1" w:unhideWhenUsed="1"/>
     <w:lsdException w:name="HTML Typewriter" w:semiHidden="1" w:unhideWhenUsed="1"/>
     <w:lsdException w:name="HTML Variable" w:semiHidden="1" w:unhideWhenUsed="1"/>
-    <w:lsdException w:name="Normal Table" w:semiHidden="1" w:unhideWhenUsed="1"/>
     <w:lsdException w:name="annotation subject" w:semiHidden="1" w:unhideWhenUsed="1"/>
     <w:lsdException w:name="No List" w:semiHidden="1" w:unhideWhenUsed="1"/>
     <w:lsdException w:name="Outline List 1" w:semiHidden="1" w:unhideWhenUsed="1"/>
@@ -2873,10 +2894,8 @@
     <w:lsdException w:name="Table Subtle 2" w:semiHidden="1" w:unhideWhenUsed="1"/>
     <w:lsdException w:name="Table Web 1" w:semiHidden="1" w:unhideWhenUsed="1"/>
     <w:lsdException w:name="Table Web 2" w:semiHidden="1" w:unhideWhenUsed="1"/>
-    <w:lsdException w:name="Table Web 3" w:semiHidden="1" w:unhideWhenUsed="1"/>
     <w:lsdException w:name="Balloon Text" w:semiHidden="1" w:unhideWhenUsed="1"/>
     <w:lsdException w:name="Table Grid" w:uiPriority="39"/>
-    <w:lsdException w:name="Table Theme" w:semiHidden="1" w:unhideWhenUsed="1"/>
     <w:lsdException w:name="Placeholder Text" w:semiHidden="1"/>
     <w:lsdException w:name="No Spacing" w:uiPriority="1" w:qFormat="1"/>
     <w:lsdException w:name="Light Shading" w:uiPriority="60"/>
@@ -3097,6 +3116,7 @@
     <w:lsdException w:name="Hashtag" w:semiHidden="1" w:unhideWhenUsed="1"/>
     <w:lsdException w:name="Unresolved Mention" w:semiHidden="1" w:unhideWhenUsed="1"/>
     <w:lsdException w:name="Smart Link" w:semiHidden="1" w:unhideWhenUsed="1"/>
+    <w:lsdException w:name="Smart Link Error" w:semiHidden="1" w:unhideWhenUsed="1"/>
   </w:latentStyles>
   <w:style w:type="paragraph" w:default="1" w:styleId="Normal">
     <w:name w:val="Normal"/>
@@ -3459,7 +3479,7 @@
 </file>
 
 <file path=customXml/itemProps1.xml><?xml version="1.0" encoding="utf-8"?>
-<ds:datastoreItem xmlns:ds="http://schemas.openxmlformats.org/officeDocument/2006/customXml" ds:itemID="{0E3E5D1B-55FC-48A0-88B8-6183407AC50D}">
+<ds:datastoreItem xmlns:ds="http://schemas.openxmlformats.org/officeDocument/2006/customXml" ds:itemID="{5FD23A50-1238-445D-8242-7994432EE6E0}">
   <ds:schemaRefs>
     <ds:schemaRef ds:uri="http://schemas.openxmlformats.org/officeDocument/2006/bibliography"/>
   </ds:schemaRefs>

</xml_diff>